<commit_message>
1) Fixed bug with frozen parameters when transforming SVD deltas 2) reformulated PESTPP options to use regular expressions 3) updated linux to gcc 4.9.0 to handle regular expressions 4) updated fortran test case to work with linux
</commit_message>
<xml_diff>
--- a/linux_build.doc.docx
+++ b/linux_build.doc.docx
@@ -166,7 +166,10 @@
       </w:r>
       <w:proofErr w:type="spellEnd"/>
       <w:r>
-        <w:t xml:space="preserve"> 4.81 or newer</w:t>
+        <w:t xml:space="preserve"> 4.9.0</w:t>
+      </w:r>
+      <w:r>
+        <w:t xml:space="preserve"> or newer</w:t>
       </w:r>
       <w:r>
         <w:t xml:space="preserve"> </w:t>

</xml_diff>

<commit_message>
Version 3.0.0 official release
</commit_message>
<xml_diff>
--- a/linux_build.doc.docx
+++ b/linux_build.doc.docx
@@ -62,7 +62,10 @@
       </w:r>
       <w:proofErr w:type="gramEnd"/>
       <w:r>
-        <w:t xml:space="preserve"> 2/14/2014</w:t>
+        <w:t xml:space="preserve"> 10/27</w:t>
+      </w:r>
+      <w:r>
+        <w:t>/2014</w:t>
       </w:r>
     </w:p>
     <w:p>
@@ -83,13 +86,15 @@
         <w:t xml:space="preserve">The windows version of PEST++ supports the serial, YAMR and GENIE run </w:t>
       </w:r>
       <w:r>
-        <w:t>managers.</w:t>
-      </w:r>
-      <w:r>
-        <w:t xml:space="preserve">  The </w:t>
-      </w:r>
-      <w:r>
-        <w:t>“Updated PEST++ input instructions”</w:t>
+        <w:t>managers, however  Genie  is not available under Linux so  the Linux version of PEST++  only supports the serial and YAMR run managers.</w:t>
+      </w:r>
+    </w:p>
+    <w:p>
+      <w:r>
+        <w:t xml:space="preserve"> The </w:t>
+      </w:r>
+      <w:r>
+        <w:t>PEST++ input instructions</w:t>
       </w:r>
       <w:r>
         <w:t xml:space="preserve"> </w:t>
@@ -102,31 +107,20 @@
           <w:rPr>
             <w:rStyle w:val="Hyperlink"/>
           </w:rPr>
-          <w:t>http://www.pestpp.org/download/pest++_input.pdf</w:t>
+          <w:t>http://www.inversemodeler.org/downloads/pest++_input.pdf</w:t>
         </w:r>
       </w:hyperlink>
       <w:r>
-        <w:t xml:space="preserve"> provides a quick summary of each as well as the command line arguments necessary to invoke </w:t>
-      </w:r>
-      <w:r>
-        <w:t xml:space="preserve">them.  A Linux version </w:t>
-      </w:r>
-      <w:proofErr w:type="gramStart"/>
-      <w:r>
-        <w:t xml:space="preserve">Genie </w:t>
-      </w:r>
-      <w:r>
-        <w:t xml:space="preserve"> </w:t>
-      </w:r>
-      <w:r>
-        <w:t>is</w:t>
-      </w:r>
-      <w:proofErr w:type="gramEnd"/>
-      <w:r>
-        <w:t xml:space="preserve"> not available</w:t>
-      </w:r>
-      <w:r>
-        <w:t>, the Linux version of PEST++  only supports the serial and YAMR run managers.</w:t>
+        <w:t xml:space="preserve"> p</w:t>
+      </w:r>
+      <w:r>
+        <w:t xml:space="preserve">rovides a quick summary of the run mangers </w:t>
+      </w:r>
+      <w:r>
+        <w:t xml:space="preserve">as well as the command line arguments necessary to invoke </w:t>
+      </w:r>
+      <w:r>
+        <w:t xml:space="preserve">them. </w:t>
       </w:r>
     </w:p>
     <w:p>
@@ -250,11 +244,9 @@
       <w:r>
         <w:t>/pest++/</w:t>
       </w:r>
-      <w:proofErr w:type="spellStart"/>
-      <w:r>
-        <w:t>yamr</w:t>
-      </w:r>
-      <w:proofErr w:type="spellEnd"/>
+      <w:r>
+        <w:t>common</w:t>
+      </w:r>
       <w:r>
         <w:t>/</w:t>
       </w:r>

</xml_diff>